<commit_message>
Solution Mangement, I am working for Version and In CRM Solution Manger path specified for Release Folder and Config file to update GUID of the Dynamics Source Control record.
</commit_message>
<xml_diff>
--- a/CRM Solution Manager/Documents/Work Instructions for GitHub commit and Deployment via DevOps in UCI.docx
+++ b/CRM Solution Manager/Documents/Work Instructions for GitHub commit and Deployment via DevOps in UCI.docx
@@ -73,46 +73,6 @@
         </w:rPr>
         <w:t>Prerequisites</w:t>
       </w:r>
-    </w:p>
-    <w:bookmarkStart w:id="0" w:name="_GoBack"/>
-    <w:bookmarkStart w:id="1" w:name="_MON_1625645394"/>
-    <w:bookmarkEnd w:id="1"/>
-    <w:p>
-      <w:pPr>
-        <w:rPr>
-          <w:lang w:val="en-US"/>
-        </w:rPr>
-      </w:pPr>
-      <w:r>
-        <w:object w:dxaOrig="1541" w:dyaOrig="1000" w14:anchorId="00A2DE78">
-          <v:shapetype id="_x0000_t75" coordsize="21600,21600" o:spt="75" o:preferrelative="t" path="m@4@5l@4@11@9@11@9@5xe" filled="f" stroked="f">
-            <v:stroke joinstyle="miter"/>
-            <v:formulas>
-              <v:f eqn="if lineDrawn pixelLineWidth 0"/>
-              <v:f eqn="sum @0 1 0"/>
-              <v:f eqn="sum 0 0 @1"/>
-              <v:f eqn="prod @2 1 2"/>
-              <v:f eqn="prod @3 21600 pixelWidth"/>
-              <v:f eqn="prod @3 21600 pixelHeight"/>
-              <v:f eqn="sum @0 0 1"/>
-              <v:f eqn="prod @6 1 2"/>
-              <v:f eqn="prod @7 21600 pixelWidth"/>
-              <v:f eqn="sum @8 21600 0"/>
-              <v:f eqn="prod @7 21600 pixelHeight"/>
-              <v:f eqn="sum @10 21600 0"/>
-            </v:formulas>
-            <v:path o:extrusionok="f" gradientshapeok="t" o:connecttype="rect"/>
-            <o:lock v:ext="edit" aspectratio="t"/>
-          </v:shapetype>
-          <v:shape id="_x0000_i1044" type="#_x0000_t75" style="width:77.25pt;height:50.25pt" o:ole="">
-            <v:imagedata r:id="rId7" o:title=""/>
-          </v:shape>
-          <o:OLEObject Type="Embed" ProgID="Word.Document.12" ShapeID="_x0000_i1044" DrawAspect="Icon" ObjectID="_1626797441" r:id="rId8">
-            <o:FieldCodes>\s</o:FieldCodes>
-          </o:OLEObject>
-        </w:object>
-      </w:r>
-      <w:bookmarkEnd w:id="0"/>
     </w:p>
     <w:p>
       <w:pPr>
@@ -126,6 +86,8 @@
           <w:lang w:val="en-US"/>
         </w:rPr>
       </w:pPr>
+      <w:bookmarkStart w:id="0" w:name="_GoBack"/>
+      <w:bookmarkEnd w:id="0"/>
       <w:r>
         <w:rPr>
           <w:lang w:val="en-US"/>
@@ -266,6 +228,151 @@
             <wp:extent cx="5731510" cy="2684145"/>
             <wp:effectExtent l="0" t="0" r="2540" b="1905"/>
             <wp:docPr id="1" name="Picture 1"/>
+            <wp:cNvGraphicFramePr>
+              <a:graphicFrameLocks xmlns:a="http://schemas.openxmlformats.org/drawingml/2006/main" noChangeAspect="1"/>
+            </wp:cNvGraphicFramePr>
+            <a:graphic xmlns:a="http://schemas.openxmlformats.org/drawingml/2006/main">
+              <a:graphicData uri="http://schemas.openxmlformats.org/drawingml/2006/picture">
+                <pic:pic xmlns:pic="http://schemas.openxmlformats.org/drawingml/2006/picture">
+                  <pic:nvPicPr>
+                    <pic:cNvPr id="1" name=""/>
+                    <pic:cNvPicPr/>
+                  </pic:nvPicPr>
+                  <pic:blipFill>
+                    <a:blip r:embed="rId7"/>
+                    <a:stretch>
+                      <a:fillRect/>
+                    </a:stretch>
+                  </pic:blipFill>
+                  <pic:spPr>
+                    <a:xfrm>
+                      <a:off x="0" y="0"/>
+                      <a:ext cx="5731510" cy="2684145"/>
+                    </a:xfrm>
+                    <a:prstGeom prst="rect">
+                      <a:avLst/>
+                    </a:prstGeom>
+                  </pic:spPr>
+                </pic:pic>
+              </a:graphicData>
+            </a:graphic>
+          </wp:inline>
+        </w:drawing>
+      </w:r>
+    </w:p>
+    <w:p>
+      <w:pPr>
+        <w:pStyle w:val="ListParagraph"/>
+        <w:numPr>
+          <w:ilvl w:val="0"/>
+          <w:numId w:val="1"/>
+        </w:numPr>
+        <w:spacing w:line="360" w:lineRule="auto"/>
+        <w:rPr>
+          <w:lang w:val="en-US"/>
+        </w:rPr>
+      </w:pPr>
+      <w:r>
+        <w:rPr>
+          <w:lang w:val="en-US"/>
+        </w:rPr>
+        <w:t>Navigate to Dynamic Source Control, As shown as in the below image.</w:t>
+      </w:r>
+    </w:p>
+    <w:p>
+      <w:pPr>
+        <w:pStyle w:val="ListParagraph"/>
+        <w:spacing w:line="360" w:lineRule="auto"/>
+        <w:rPr>
+          <w:lang w:val="en-US"/>
+        </w:rPr>
+      </w:pPr>
+      <w:r>
+        <w:rPr>
+          <w:noProof/>
+          <w:lang w:val="en-US"/>
+        </w:rPr>
+        <w:lastRenderedPageBreak/>
+        <w:drawing>
+          <wp:inline distT="0" distB="0" distL="0" distR="0" wp14:anchorId="52C12262" wp14:editId="5650F51F">
+            <wp:extent cx="1924050" cy="2543175"/>
+            <wp:effectExtent l="0" t="0" r="0" b="9525"/>
+            <wp:docPr id="2" name="Picture 2"/>
+            <wp:cNvGraphicFramePr>
+              <a:graphicFrameLocks xmlns:a="http://schemas.openxmlformats.org/drawingml/2006/main" noChangeAspect="1"/>
+            </wp:cNvGraphicFramePr>
+            <a:graphic xmlns:a="http://schemas.openxmlformats.org/drawingml/2006/main">
+              <a:graphicData uri="http://schemas.openxmlformats.org/drawingml/2006/picture">
+                <pic:pic xmlns:pic="http://schemas.openxmlformats.org/drawingml/2006/picture">
+                  <pic:nvPicPr>
+                    <pic:cNvPr id="1" name=""/>
+                    <pic:cNvPicPr/>
+                  </pic:nvPicPr>
+                  <pic:blipFill>
+                    <a:blip r:embed="rId8"/>
+                    <a:stretch>
+                      <a:fillRect/>
+                    </a:stretch>
+                  </pic:blipFill>
+                  <pic:spPr>
+                    <a:xfrm>
+                      <a:off x="0" y="0"/>
+                      <a:ext cx="1924320" cy="2543532"/>
+                    </a:xfrm>
+                    <a:prstGeom prst="rect">
+                      <a:avLst/>
+                    </a:prstGeom>
+                  </pic:spPr>
+                </pic:pic>
+              </a:graphicData>
+            </a:graphic>
+          </wp:inline>
+        </w:drawing>
+      </w:r>
+    </w:p>
+    <w:p>
+      <w:pPr>
+        <w:pStyle w:val="ListParagraph"/>
+        <w:numPr>
+          <w:ilvl w:val="0"/>
+          <w:numId w:val="1"/>
+        </w:numPr>
+        <w:spacing w:line="360" w:lineRule="auto"/>
+        <w:rPr>
+          <w:lang w:val="en-US"/>
+        </w:rPr>
+      </w:pPr>
+      <w:r>
+        <w:rPr>
+          <w:lang w:val="en-US"/>
+        </w:rPr>
+        <w:t xml:space="preserve">Click New button. </w:t>
+      </w:r>
+      <w:r>
+        <w:rPr>
+          <w:lang w:val="en-US"/>
+        </w:rPr>
+        <w:t>New Dynamics Source Control will appear as shown below.</w:t>
+      </w:r>
+    </w:p>
+    <w:p>
+      <w:pPr>
+        <w:pStyle w:val="ListParagraph"/>
+        <w:spacing w:line="360" w:lineRule="auto"/>
+        <w:rPr>
+          <w:lang w:val="en-US"/>
+        </w:rPr>
+      </w:pPr>
+      <w:r>
+        <w:rPr>
+          <w:noProof/>
+          <w:lang w:val="en-US"/>
+        </w:rPr>
+        <w:drawing>
+          <wp:inline distT="0" distB="0" distL="0" distR="0" wp14:anchorId="7AD89933" wp14:editId="627A2BCB">
+            <wp:extent cx="5731510" cy="3028950"/>
+            <wp:effectExtent l="0" t="0" r="2540" b="0"/>
+            <wp:docPr id="3" name="Picture 3"/>
             <wp:cNvGraphicFramePr>
               <a:graphicFrameLocks xmlns:a="http://schemas.openxmlformats.org/drawingml/2006/main" noChangeAspect="1"/>
             </wp:cNvGraphicFramePr>
@@ -285,151 +392,6 @@
                   <pic:spPr>
                     <a:xfrm>
                       <a:off x="0" y="0"/>
-                      <a:ext cx="5731510" cy="2684145"/>
-                    </a:xfrm>
-                    <a:prstGeom prst="rect">
-                      <a:avLst/>
-                    </a:prstGeom>
-                  </pic:spPr>
-                </pic:pic>
-              </a:graphicData>
-            </a:graphic>
-          </wp:inline>
-        </w:drawing>
-      </w:r>
-    </w:p>
-    <w:p>
-      <w:pPr>
-        <w:pStyle w:val="ListParagraph"/>
-        <w:numPr>
-          <w:ilvl w:val="0"/>
-          <w:numId w:val="1"/>
-        </w:numPr>
-        <w:spacing w:line="360" w:lineRule="auto"/>
-        <w:rPr>
-          <w:lang w:val="en-US"/>
-        </w:rPr>
-      </w:pPr>
-      <w:r>
-        <w:rPr>
-          <w:lang w:val="en-US"/>
-        </w:rPr>
-        <w:t>Navigate to Dynamic Source Control, As shown as in the below image.</w:t>
-      </w:r>
-    </w:p>
-    <w:p>
-      <w:pPr>
-        <w:pStyle w:val="ListParagraph"/>
-        <w:spacing w:line="360" w:lineRule="auto"/>
-        <w:rPr>
-          <w:lang w:val="en-US"/>
-        </w:rPr>
-      </w:pPr>
-      <w:r>
-        <w:rPr>
-          <w:noProof/>
-          <w:lang w:val="en-US"/>
-        </w:rPr>
-        <w:lastRenderedPageBreak/>
-        <w:drawing>
-          <wp:inline distT="0" distB="0" distL="0" distR="0" wp14:anchorId="52C12262" wp14:editId="5650F51F">
-            <wp:extent cx="1924050" cy="2543175"/>
-            <wp:effectExtent l="0" t="0" r="0" b="9525"/>
-            <wp:docPr id="2" name="Picture 2"/>
-            <wp:cNvGraphicFramePr>
-              <a:graphicFrameLocks xmlns:a="http://schemas.openxmlformats.org/drawingml/2006/main" noChangeAspect="1"/>
-            </wp:cNvGraphicFramePr>
-            <a:graphic xmlns:a="http://schemas.openxmlformats.org/drawingml/2006/main">
-              <a:graphicData uri="http://schemas.openxmlformats.org/drawingml/2006/picture">
-                <pic:pic xmlns:pic="http://schemas.openxmlformats.org/drawingml/2006/picture">
-                  <pic:nvPicPr>
-                    <pic:cNvPr id="1" name=""/>
-                    <pic:cNvPicPr/>
-                  </pic:nvPicPr>
-                  <pic:blipFill>
-                    <a:blip r:embed="rId10"/>
-                    <a:stretch>
-                      <a:fillRect/>
-                    </a:stretch>
-                  </pic:blipFill>
-                  <pic:spPr>
-                    <a:xfrm>
-                      <a:off x="0" y="0"/>
-                      <a:ext cx="1924320" cy="2543532"/>
-                    </a:xfrm>
-                    <a:prstGeom prst="rect">
-                      <a:avLst/>
-                    </a:prstGeom>
-                  </pic:spPr>
-                </pic:pic>
-              </a:graphicData>
-            </a:graphic>
-          </wp:inline>
-        </w:drawing>
-      </w:r>
-    </w:p>
-    <w:p>
-      <w:pPr>
-        <w:pStyle w:val="ListParagraph"/>
-        <w:numPr>
-          <w:ilvl w:val="0"/>
-          <w:numId w:val="1"/>
-        </w:numPr>
-        <w:spacing w:line="360" w:lineRule="auto"/>
-        <w:rPr>
-          <w:lang w:val="en-US"/>
-        </w:rPr>
-      </w:pPr>
-      <w:r>
-        <w:rPr>
-          <w:lang w:val="en-US"/>
-        </w:rPr>
-        <w:t xml:space="preserve">Click New button. </w:t>
-      </w:r>
-      <w:r>
-        <w:rPr>
-          <w:lang w:val="en-US"/>
-        </w:rPr>
-        <w:t>New Dynamics Source Control will appear as shown below.</w:t>
-      </w:r>
-    </w:p>
-    <w:p>
-      <w:pPr>
-        <w:pStyle w:val="ListParagraph"/>
-        <w:spacing w:line="360" w:lineRule="auto"/>
-        <w:rPr>
-          <w:lang w:val="en-US"/>
-        </w:rPr>
-      </w:pPr>
-      <w:r>
-        <w:rPr>
-          <w:noProof/>
-          <w:lang w:val="en-US"/>
-        </w:rPr>
-        <w:drawing>
-          <wp:inline distT="0" distB="0" distL="0" distR="0" wp14:anchorId="7AD89933" wp14:editId="627A2BCB">
-            <wp:extent cx="5731510" cy="3028950"/>
-            <wp:effectExtent l="0" t="0" r="2540" b="0"/>
-            <wp:docPr id="3" name="Picture 3"/>
-            <wp:cNvGraphicFramePr>
-              <a:graphicFrameLocks xmlns:a="http://schemas.openxmlformats.org/drawingml/2006/main" noChangeAspect="1"/>
-            </wp:cNvGraphicFramePr>
-            <a:graphic xmlns:a="http://schemas.openxmlformats.org/drawingml/2006/main">
-              <a:graphicData uri="http://schemas.openxmlformats.org/drawingml/2006/picture">
-                <pic:pic xmlns:pic="http://schemas.openxmlformats.org/drawingml/2006/picture">
-                  <pic:nvPicPr>
-                    <pic:cNvPr id="1" name=""/>
-                    <pic:cNvPicPr/>
-                  </pic:nvPicPr>
-                  <pic:blipFill>
-                    <a:blip r:embed="rId11"/>
-                    <a:stretch>
-                      <a:fillRect/>
-                    </a:stretch>
-                  </pic:blipFill>
-                  <pic:spPr>
-                    <a:xfrm>
-                      <a:off x="0" y="0"/>
                       <a:ext cx="5731510" cy="3028950"/>
                     </a:xfrm>
                     <a:prstGeom prst="rect">
@@ -462,7 +424,7 @@
         <w:rPr>
           <w:lang w:val="en-US"/>
         </w:rPr>
-        <w:t>For Direct Deployment set below values to respective fields</w:t>
+        <w:t>For set below values to respective fields</w:t>
       </w:r>
       <w:r>
         <w:rPr>
@@ -565,6 +527,12 @@
               </w:rPr>
               <w:t>Check In</w:t>
             </w:r>
+            <w:r>
+              <w:rPr>
+                <w:lang w:val="en-US"/>
+              </w:rPr>
+              <w:t xml:space="preserve"> </w:t>
+            </w:r>
           </w:p>
         </w:tc>
         <w:tc>
@@ -587,7 +555,7 @@
               <w:rPr>
                 <w:lang w:val="en-US"/>
               </w:rPr>
-              <w:t>No</w:t>
+              <w:t>Yes</w:t>
             </w:r>
           </w:p>
         </w:tc>
@@ -613,21 +581,13 @@
               <w:rPr>
                 <w:lang w:val="en-US"/>
               </w:rPr>
-              <w:t xml:space="preserve">Include </w:t>
+              <w:t>Include In Release</w:t>
             </w:r>
-            <w:proofErr w:type="gramStart"/>
             <w:r>
               <w:rPr>
                 <w:lang w:val="en-US"/>
               </w:rPr>
-              <w:t>In</w:t>
-            </w:r>
-            <w:proofErr w:type="gramEnd"/>
-            <w:r>
-              <w:rPr>
-                <w:lang w:val="en-US"/>
-              </w:rPr>
-              <w:t xml:space="preserve"> Release</w:t>
+              <w:t xml:space="preserve"> (To Deploy in Target Instance then set to Yes)</w:t>
             </w:r>
           </w:p>
         </w:tc>
@@ -651,7 +611,7 @@
               <w:rPr>
                 <w:lang w:val="en-US"/>
               </w:rPr>
-              <w:t>No</w:t>
+              <w:t>Yes</w:t>
             </w:r>
           </w:p>
         </w:tc>
@@ -701,7 +661,7 @@
               <w:rPr>
                 <w:lang w:val="en-US"/>
               </w:rPr>
-              <w:t>No</w:t>
+              <w:t>Yes</w:t>
             </w:r>
           </w:p>
         </w:tc>
@@ -780,508 +740,7 @@
         <w:rPr>
           <w:lang w:val="en-US"/>
         </w:rPr>
-        <w:t>Deployment Instance</w:t>
-      </w:r>
-    </w:p>
-    <w:p>
-      <w:pPr>
-        <w:pStyle w:val="ListParagraph"/>
-        <w:numPr>
-          <w:ilvl w:val="0"/>
-          <w:numId w:val="5"/>
-        </w:numPr>
-        <w:spacing w:line="360" w:lineRule="auto"/>
-        <w:rPr>
-          <w:lang w:val="en-US"/>
-        </w:rPr>
-      </w:pPr>
-      <w:r>
-        <w:rPr>
-          <w:lang w:val="en-US"/>
-        </w:rPr>
-        <w:t>Deployment Instance is to deploy/Import multiple solutions to target instance at a time.</w:t>
-      </w:r>
-    </w:p>
-    <w:p>
-      <w:pPr>
-        <w:pStyle w:val="ListParagraph"/>
-        <w:numPr>
-          <w:ilvl w:val="0"/>
-          <w:numId w:val="5"/>
-        </w:numPr>
-        <w:spacing w:line="360" w:lineRule="auto"/>
-        <w:rPr>
-          <w:lang w:val="en-US"/>
-        </w:rPr>
-      </w:pPr>
-      <w:r>
-        <w:rPr>
-          <w:lang w:val="en-US"/>
-        </w:rPr>
-        <w:t>Go to Deployment Details tab. Select Add New Deployment Instance.</w:t>
-      </w:r>
-    </w:p>
-    <w:p>
-      <w:pPr>
-        <w:spacing w:line="360" w:lineRule="auto"/>
-        <w:rPr>
-          <w:lang w:val="en-US"/>
-        </w:rPr>
-      </w:pPr>
-      <w:r>
-        <w:rPr>
-          <w:noProof/>
-        </w:rPr>
         <w:lastRenderedPageBreak/>
-        <w:drawing>
-          <wp:inline distT="0" distB="0" distL="0" distR="0" wp14:anchorId="03EEE4BD" wp14:editId="7EC9DFE7">
-            <wp:extent cx="5731510" cy="2609850"/>
-            <wp:effectExtent l="0" t="0" r="2540" b="0"/>
-            <wp:docPr id="6" name="Picture 6"/>
-            <wp:cNvGraphicFramePr>
-              <a:graphicFrameLocks xmlns:a="http://schemas.openxmlformats.org/drawingml/2006/main" noChangeAspect="1"/>
-            </wp:cNvGraphicFramePr>
-            <a:graphic xmlns:a="http://schemas.openxmlformats.org/drawingml/2006/main">
-              <a:graphicData uri="http://schemas.openxmlformats.org/drawingml/2006/picture">
-                <pic:pic xmlns:pic="http://schemas.openxmlformats.org/drawingml/2006/picture">
-                  <pic:nvPicPr>
-                    <pic:cNvPr id="0" name="Picture 1"/>
-                    <pic:cNvPicPr>
-                      <a:picLocks noChangeAspect="1" noChangeArrowheads="1"/>
-                    </pic:cNvPicPr>
-                  </pic:nvPicPr>
-                  <pic:blipFill>
-                    <a:blip r:embed="rId12">
-                      <a:extLst>
-                        <a:ext uri="{28A0092B-C50C-407E-A947-70E740481C1C}">
-                          <a14:useLocalDpi xmlns:a14="http://schemas.microsoft.com/office/drawing/2010/main" val="0"/>
-                        </a:ext>
-                      </a:extLst>
-                    </a:blip>
-                    <a:srcRect/>
-                    <a:stretch>
-                      <a:fillRect/>
-                    </a:stretch>
-                  </pic:blipFill>
-                  <pic:spPr bwMode="auto">
-                    <a:xfrm>
-                      <a:off x="0" y="0"/>
-                      <a:ext cx="5731510" cy="2609850"/>
-                    </a:xfrm>
-                    <a:prstGeom prst="rect">
-                      <a:avLst/>
-                    </a:prstGeom>
-                    <a:noFill/>
-                    <a:ln>
-                      <a:noFill/>
-                    </a:ln>
-                  </pic:spPr>
-                </pic:pic>
-              </a:graphicData>
-            </a:graphic>
-          </wp:inline>
-        </w:drawing>
-      </w:r>
-    </w:p>
-    <w:p>
-      <w:pPr>
-        <w:pStyle w:val="ListParagraph"/>
-        <w:numPr>
-          <w:ilvl w:val="0"/>
-          <w:numId w:val="5"/>
-        </w:numPr>
-        <w:spacing w:line="360" w:lineRule="auto"/>
-        <w:rPr>
-          <w:lang w:val="en-US"/>
-        </w:rPr>
-      </w:pPr>
-      <w:r>
-        <w:rPr>
-          <w:lang w:val="en-US"/>
-        </w:rPr>
-        <w:t xml:space="preserve">Deployment Instance record </w:t>
-      </w:r>
-      <w:r>
-        <w:rPr>
-          <w:lang w:val="en-US"/>
-        </w:rPr>
-        <w:t>opens</w:t>
-      </w:r>
-      <w:r>
-        <w:rPr>
-          <w:lang w:val="en-US"/>
-        </w:rPr>
-        <w:t>, provide all the required details</w:t>
-      </w:r>
-    </w:p>
-    <w:p>
-      <w:pPr>
-        <w:pStyle w:val="ListParagraph"/>
-        <w:spacing w:line="360" w:lineRule="auto"/>
-        <w:rPr>
-          <w:lang w:val="en-US"/>
-        </w:rPr>
-      </w:pPr>
-      <w:r>
-        <w:rPr>
-          <w:lang w:val="en-US"/>
-        </w:rPr>
-        <w:t xml:space="preserve"> </w:t>
-      </w:r>
-    </w:p>
-    <w:tbl>
-      <w:tblPr>
-        <w:tblStyle w:val="TableGrid"/>
-        <w:tblW w:w="0" w:type="auto"/>
-        <w:tblInd w:w="720" w:type="dxa"/>
-        <w:tblLook w:val="04A0" w:firstRow="1" w:lastRow="0" w:firstColumn="1" w:lastColumn="0" w:noHBand="0" w:noVBand="1"/>
-      </w:tblPr>
-      <w:tblGrid>
-        <w:gridCol w:w="4132"/>
-        <w:gridCol w:w="4164"/>
-      </w:tblGrid>
-      <w:tr>
-        <w:tc>
-          <w:tcPr>
-            <w:tcW w:w="4508" w:type="dxa"/>
-          </w:tcPr>
-          <w:p>
-            <w:pPr>
-              <w:pStyle w:val="ListParagraph"/>
-              <w:spacing w:line="360" w:lineRule="auto"/>
-              <w:ind w:left="0"/>
-              <w:rPr>
-                <w:lang w:val="en-US"/>
-              </w:rPr>
-            </w:pPr>
-            <w:r>
-              <w:rPr>
-                <w:lang w:val="en-US"/>
-              </w:rPr>
-              <w:t>Instance URL</w:t>
-            </w:r>
-          </w:p>
-        </w:tc>
-        <w:tc>
-          <w:tcPr>
-            <w:tcW w:w="4508" w:type="dxa"/>
-          </w:tcPr>
-          <w:p>
-            <w:pPr>
-              <w:pStyle w:val="ListParagraph"/>
-              <w:spacing w:line="360" w:lineRule="auto"/>
-              <w:ind w:left="0"/>
-              <w:rPr>
-                <w:lang w:val="en-US"/>
-              </w:rPr>
-            </w:pPr>
-            <w:r>
-              <w:rPr>
-                <w:lang w:val="en-US"/>
-              </w:rPr>
-              <w:t>Organization Service URL of target instance</w:t>
-            </w:r>
-          </w:p>
-        </w:tc>
-      </w:tr>
-      <w:tr>
-        <w:tc>
-          <w:tcPr>
-            <w:tcW w:w="4508" w:type="dxa"/>
-          </w:tcPr>
-          <w:p>
-            <w:pPr>
-              <w:pStyle w:val="ListParagraph"/>
-              <w:spacing w:line="360" w:lineRule="auto"/>
-              <w:ind w:left="0"/>
-              <w:rPr>
-                <w:lang w:val="en-US"/>
-              </w:rPr>
-            </w:pPr>
-            <w:proofErr w:type="gramStart"/>
-            <w:r>
-              <w:rPr>
-                <w:lang w:val="en-US"/>
-              </w:rPr>
-              <w:t>User Name</w:t>
-            </w:r>
-            <w:proofErr w:type="gramEnd"/>
-          </w:p>
-        </w:tc>
-        <w:tc>
-          <w:tcPr>
-            <w:tcW w:w="4508" w:type="dxa"/>
-          </w:tcPr>
-          <w:p>
-            <w:pPr>
-              <w:pStyle w:val="ListParagraph"/>
-              <w:spacing w:line="360" w:lineRule="auto"/>
-              <w:ind w:left="0"/>
-              <w:rPr>
-                <w:lang w:val="en-US"/>
-              </w:rPr>
-            </w:pPr>
-            <w:r>
-              <w:rPr>
-                <w:lang w:val="en-US"/>
-              </w:rPr>
-              <w:t>Username of target instance</w:t>
-            </w:r>
-          </w:p>
-        </w:tc>
-      </w:tr>
-      <w:tr>
-        <w:tc>
-          <w:tcPr>
-            <w:tcW w:w="4508" w:type="dxa"/>
-          </w:tcPr>
-          <w:p>
-            <w:pPr>
-              <w:pStyle w:val="ListParagraph"/>
-              <w:spacing w:line="360" w:lineRule="auto"/>
-              <w:ind w:left="0"/>
-              <w:rPr>
-                <w:lang w:val="en-US"/>
-              </w:rPr>
-            </w:pPr>
-            <w:r>
-              <w:rPr>
-                <w:lang w:val="en-US"/>
-              </w:rPr>
-              <w:t>Password</w:t>
-            </w:r>
-          </w:p>
-        </w:tc>
-        <w:tc>
-          <w:tcPr>
-            <w:tcW w:w="4508" w:type="dxa"/>
-          </w:tcPr>
-          <w:p>
-            <w:pPr>
-              <w:pStyle w:val="ListParagraph"/>
-              <w:spacing w:line="360" w:lineRule="auto"/>
-              <w:ind w:left="0"/>
-              <w:rPr>
-                <w:lang w:val="en-US"/>
-              </w:rPr>
-            </w:pPr>
-            <w:r>
-              <w:rPr>
-                <w:lang w:val="en-US"/>
-              </w:rPr>
-              <w:t>Password of target instance</w:t>
-            </w:r>
-          </w:p>
-        </w:tc>
-      </w:tr>
-    </w:tbl>
-    <w:p>
-      <w:pPr>
-        <w:pStyle w:val="ListParagraph"/>
-        <w:spacing w:line="360" w:lineRule="auto"/>
-        <w:rPr>
-          <w:lang w:val="en-US"/>
-        </w:rPr>
-      </w:pPr>
-      <w:r>
-        <w:rPr>
-          <w:b/>
-          <w:bCs/>
-          <w:lang w:val="en-US"/>
-        </w:rPr>
-        <w:t>Note:</w:t>
-      </w:r>
-      <w:r>
-        <w:rPr>
-          <w:lang w:val="en-US"/>
-        </w:rPr>
-        <w:t xml:space="preserve"> Password will be stored in CRM as encrypted format.</w:t>
-      </w:r>
-    </w:p>
-    <w:p>
-      <w:pPr>
-        <w:spacing w:line="360" w:lineRule="auto"/>
-        <w:rPr>
-          <w:lang w:val="en-US"/>
-        </w:rPr>
-      </w:pPr>
-      <w:r>
-        <w:rPr>
-          <w:noProof/>
-        </w:rPr>
-        <w:drawing>
-          <wp:inline distT="0" distB="0" distL="0" distR="0" wp14:anchorId="219F986E" wp14:editId="02A78304">
-            <wp:extent cx="5731510" cy="2609850"/>
-            <wp:effectExtent l="0" t="0" r="2540" b="0"/>
-            <wp:docPr id="7" name="Picture 7"/>
-            <wp:cNvGraphicFramePr>
-              <a:graphicFrameLocks xmlns:a="http://schemas.openxmlformats.org/drawingml/2006/main" noChangeAspect="1"/>
-            </wp:cNvGraphicFramePr>
-            <a:graphic xmlns:a="http://schemas.openxmlformats.org/drawingml/2006/main">
-              <a:graphicData uri="http://schemas.openxmlformats.org/drawingml/2006/picture">
-                <pic:pic xmlns:pic="http://schemas.openxmlformats.org/drawingml/2006/picture">
-                  <pic:nvPicPr>
-                    <pic:cNvPr id="0" name="Picture 3"/>
-                    <pic:cNvPicPr>
-                      <a:picLocks noChangeAspect="1" noChangeArrowheads="1"/>
-                    </pic:cNvPicPr>
-                  </pic:nvPicPr>
-                  <pic:blipFill>
-                    <a:blip r:embed="rId13">
-                      <a:extLst>
-                        <a:ext uri="{28A0092B-C50C-407E-A947-70E740481C1C}">
-                          <a14:useLocalDpi xmlns:a14="http://schemas.microsoft.com/office/drawing/2010/main" val="0"/>
-                        </a:ext>
-                      </a:extLst>
-                    </a:blip>
-                    <a:srcRect/>
-                    <a:stretch>
-                      <a:fillRect/>
-                    </a:stretch>
-                  </pic:blipFill>
-                  <pic:spPr bwMode="auto">
-                    <a:xfrm>
-                      <a:off x="0" y="0"/>
-                      <a:ext cx="5731510" cy="2609850"/>
-                    </a:xfrm>
-                    <a:prstGeom prst="rect">
-                      <a:avLst/>
-                    </a:prstGeom>
-                    <a:noFill/>
-                    <a:ln>
-                      <a:noFill/>
-                    </a:ln>
-                  </pic:spPr>
-                </pic:pic>
-              </a:graphicData>
-            </a:graphic>
-          </wp:inline>
-        </w:drawing>
-      </w:r>
-    </w:p>
-    <w:p>
-      <w:pPr>
-        <w:pStyle w:val="ListParagraph"/>
-        <w:numPr>
-          <w:ilvl w:val="0"/>
-          <w:numId w:val="5"/>
-        </w:numPr>
-        <w:spacing w:line="360" w:lineRule="auto"/>
-        <w:rPr>
-          <w:lang w:val="en-US"/>
-        </w:rPr>
-      </w:pPr>
-      <w:r>
-        <w:rPr>
-          <w:lang w:val="en-US"/>
-        </w:rPr>
-        <w:t>Save and close the record.</w:t>
-      </w:r>
-    </w:p>
-    <w:p>
-      <w:pPr>
-        <w:spacing w:line="360" w:lineRule="auto"/>
-        <w:rPr>
-          <w:lang w:val="en-US"/>
-        </w:rPr>
-      </w:pPr>
-      <w:r>
-        <w:rPr>
-          <w:noProof/>
-        </w:rPr>
-        <w:lastRenderedPageBreak/>
-        <w:drawing>
-          <wp:inline distT="0" distB="0" distL="0" distR="0" wp14:anchorId="6F59D5C4" wp14:editId="646AAB93">
-            <wp:extent cx="5731510" cy="3222625"/>
-            <wp:effectExtent l="0" t="0" r="2540" b="0"/>
-            <wp:docPr id="13" name="Picture 13"/>
-            <wp:cNvGraphicFramePr>
-              <a:graphicFrameLocks xmlns:a="http://schemas.openxmlformats.org/drawingml/2006/main" noChangeAspect="1"/>
-            </wp:cNvGraphicFramePr>
-            <a:graphic xmlns:a="http://schemas.openxmlformats.org/drawingml/2006/main">
-              <a:graphicData uri="http://schemas.openxmlformats.org/drawingml/2006/picture">
-                <pic:pic xmlns:pic="http://schemas.openxmlformats.org/drawingml/2006/picture">
-                  <pic:nvPicPr>
-                    <pic:cNvPr id="0" name="Picture 5"/>
-                    <pic:cNvPicPr>
-                      <a:picLocks noChangeAspect="1" noChangeArrowheads="1"/>
-                    </pic:cNvPicPr>
-                  </pic:nvPicPr>
-                  <pic:blipFill>
-                    <a:blip r:embed="rId14">
-                      <a:extLst>
-                        <a:ext uri="{28A0092B-C50C-407E-A947-70E740481C1C}">
-                          <a14:useLocalDpi xmlns:a14="http://schemas.microsoft.com/office/drawing/2010/main" val="0"/>
-                        </a:ext>
-                      </a:extLst>
-                    </a:blip>
-                    <a:srcRect/>
-                    <a:stretch>
-                      <a:fillRect/>
-                    </a:stretch>
-                  </pic:blipFill>
-                  <pic:spPr bwMode="auto">
-                    <a:xfrm>
-                      <a:off x="0" y="0"/>
-                      <a:ext cx="5731510" cy="3222625"/>
-                    </a:xfrm>
-                    <a:prstGeom prst="rect">
-                      <a:avLst/>
-                    </a:prstGeom>
-                    <a:noFill/>
-                    <a:ln>
-                      <a:noFill/>
-                    </a:ln>
-                  </pic:spPr>
-                </pic:pic>
-              </a:graphicData>
-            </a:graphic>
-          </wp:inline>
-        </w:drawing>
-      </w:r>
-    </w:p>
-    <w:p>
-      <w:pPr>
-        <w:pStyle w:val="ListParagraph"/>
-        <w:numPr>
-          <w:ilvl w:val="0"/>
-          <w:numId w:val="5"/>
-        </w:numPr>
-        <w:spacing w:line="360" w:lineRule="auto"/>
-        <w:rPr>
-          <w:lang w:val="en-US"/>
-        </w:rPr>
-      </w:pPr>
-      <w:r>
-        <w:rPr>
-          <w:lang w:val="en-US"/>
-        </w:rPr>
-        <w:t>We can add more than one Deployment Instances record to deploy solutions to target instance.</w:t>
-      </w:r>
-    </w:p>
-    <w:p>
-      <w:pPr>
-        <w:tabs>
-          <w:tab w:val="left" w:pos="1770"/>
-        </w:tabs>
-        <w:spacing w:line="360" w:lineRule="auto"/>
-        <w:rPr>
-          <w:lang w:val="en-US"/>
-        </w:rPr>
-      </w:pPr>
-    </w:p>
-    <w:p>
-      <w:pPr>
-        <w:pStyle w:val="Heading3"/>
-        <w:spacing w:line="360" w:lineRule="auto"/>
-        <w:rPr>
-          <w:lang w:val="en-US"/>
-        </w:rPr>
-      </w:pPr>
-      <w:r>
-        <w:rPr>
-          <w:lang w:val="en-US"/>
-        </w:rPr>
         <w:t>Adding Master and Merge solutions</w:t>
       </w:r>
     </w:p>
@@ -1440,7 +899,7 @@
                     </pic:cNvPicPr>
                   </pic:nvPicPr>
                   <pic:blipFill>
-                    <a:blip r:embed="rId15">
+                    <a:blip r:embed="rId10">
                       <a:extLst>
                         <a:ext uri="{28A0092B-C50C-407E-A947-70E740481C1C}">
                           <a14:useLocalDpi xmlns:a14="http://schemas.microsoft.com/office/drawing/2010/main" val="0"/>
@@ -1488,7 +947,6 @@
         <w:rPr>
           <w:lang w:val="en-US"/>
         </w:rPr>
-        <w:lastRenderedPageBreak/>
         <w:t xml:space="preserve">New </w:t>
       </w:r>
       <w:r>
@@ -1580,7 +1038,7 @@
                     </pic:cNvPicPr>
                   </pic:nvPicPr>
                   <pic:blipFill>
-                    <a:blip r:embed="rId16">
+                    <a:blip r:embed="rId11">
                       <a:extLst>
                         <a:ext uri="{28A0092B-C50C-407E-A947-70E740481C1C}">
                           <a14:useLocalDpi xmlns:a14="http://schemas.microsoft.com/office/drawing/2010/main" val="0"/>
@@ -1726,6 +1184,7 @@
               <w:rPr>
                 <w:lang w:val="en-US"/>
               </w:rPr>
+              <w:lastRenderedPageBreak/>
               <w:t>Release As</w:t>
             </w:r>
           </w:p>
@@ -1890,7 +1349,6 @@
         <w:rPr>
           <w:noProof/>
         </w:rPr>
-        <w:lastRenderedPageBreak/>
         <w:drawing>
           <wp:inline distT="0" distB="0" distL="0" distR="0" wp14:anchorId="188EE75C" wp14:editId="3D4E8425">
             <wp:extent cx="5731510" cy="2609850"/>
@@ -1909,7 +1367,7 @@
                     </pic:cNvPicPr>
                   </pic:nvPicPr>
                   <pic:blipFill>
-                    <a:blip r:embed="rId17">
+                    <a:blip r:embed="rId12">
                       <a:extLst>
                         <a:ext uri="{28A0092B-C50C-407E-A947-70E740481C1C}">
                           <a14:useLocalDpi xmlns:a14="http://schemas.microsoft.com/office/drawing/2010/main" val="0"/>
@@ -2038,7 +1496,7 @@
                     </pic:cNvPicPr>
                   </pic:nvPicPr>
                   <pic:blipFill>
-                    <a:blip r:embed="rId18">
+                    <a:blip r:embed="rId13">
                       <a:extLst>
                         <a:ext uri="{28A0092B-C50C-407E-A947-70E740481C1C}">
                           <a14:useLocalDpi xmlns:a14="http://schemas.microsoft.com/office/drawing/2010/main" val="0"/>
@@ -2086,6 +1544,7 @@
         <w:rPr>
           <w:lang w:val="en-US"/>
         </w:rPr>
+        <w:lastRenderedPageBreak/>
         <w:t>Save and close the record.</w:t>
       </w:r>
     </w:p>
@@ -2176,7 +1635,6 @@
         <w:rPr>
           <w:noProof/>
         </w:rPr>
-        <w:lastRenderedPageBreak/>
         <w:drawing>
           <wp:inline distT="0" distB="0" distL="0" distR="0" wp14:anchorId="2C3AE105" wp14:editId="2ABAB9DF">
             <wp:extent cx="5731510" cy="2601595"/>
@@ -2195,7 +1653,7 @@
                     </pic:cNvPicPr>
                   </pic:nvPicPr>
                   <pic:blipFill>
-                    <a:blip r:embed="rId19">
+                    <a:blip r:embed="rId14">
                       <a:extLst>
                         <a:ext uri="{28A0092B-C50C-407E-A947-70E740481C1C}">
                           <a14:useLocalDpi xmlns:a14="http://schemas.microsoft.com/office/drawing/2010/main" val="0"/>
@@ -2312,7 +1770,7 @@
                     </pic:cNvPicPr>
                   </pic:nvPicPr>
                   <pic:blipFill>
-                    <a:blip r:embed="rId20">
+                    <a:blip r:embed="rId15">
                       <a:extLst>
                         <a:ext uri="{28A0092B-C50C-407E-A947-70E740481C1C}">
                           <a14:useLocalDpi xmlns:a14="http://schemas.microsoft.com/office/drawing/2010/main" val="0"/>
@@ -2451,6 +1909,7 @@
         <w:rPr>
           <w:lang w:val="en-US"/>
         </w:rPr>
+        <w:lastRenderedPageBreak/>
         <w:t>At the end of the process</w:t>
       </w:r>
       <w:r>
@@ -2488,7 +1947,6 @@
           <w:noProof/>
           <w:lang w:val="en-US"/>
         </w:rPr>
-        <w:lastRenderedPageBreak/>
         <w:drawing>
           <wp:inline distT="0" distB="0" distL="0" distR="0" wp14:anchorId="0FD50F8A" wp14:editId="7BC1D594">
             <wp:extent cx="5731510" cy="2047875"/>
@@ -2505,7 +1963,7 @@
                     <pic:cNvPicPr/>
                   </pic:nvPicPr>
                   <pic:blipFill>
-                    <a:blip r:embed="rId21"/>
+                    <a:blip r:embed="rId16"/>
                     <a:stretch>
                       <a:fillRect/>
                     </a:stretch>
@@ -2622,7 +2080,7 @@
                     </pic:cNvPicPr>
                   </pic:nvPicPr>
                   <pic:blipFill>
-                    <a:blip r:embed="rId22">
+                    <a:blip r:embed="rId17">
                       <a:extLst>
                         <a:ext uri="{28A0092B-C50C-407E-A947-70E740481C1C}">
                           <a14:useLocalDpi xmlns:a14="http://schemas.microsoft.com/office/drawing/2010/main" val="0"/>
@@ -2696,7 +2154,7 @@
                     </pic:cNvPicPr>
                   </pic:nvPicPr>
                   <pic:blipFill>
-                    <a:blip r:embed="rId23">
+                    <a:blip r:embed="rId18">
                       <a:extLst>
                         <a:ext uri="{28A0092B-C50C-407E-A947-70E740481C1C}">
                           <a14:useLocalDpi xmlns:a14="http://schemas.microsoft.com/office/drawing/2010/main" val="0"/>
@@ -2797,7 +2255,7 @@
                     </pic:cNvPicPr>
                   </pic:nvPicPr>
                   <pic:blipFill>
-                    <a:blip r:embed="rId24">
+                    <a:blip r:embed="rId19">
                       <a:extLst>
                         <a:ext uri="{28A0092B-C50C-407E-A947-70E740481C1C}">
                           <a14:useLocalDpi xmlns:a14="http://schemas.microsoft.com/office/drawing/2010/main" val="0"/>
@@ -2880,7 +2338,7 @@
                     </pic:cNvPicPr>
                   </pic:nvPicPr>
                   <pic:blipFill>
-                    <a:blip r:embed="rId25">
+                    <a:blip r:embed="rId20">
                       <a:extLst>
                         <a:ext uri="{28A0092B-C50C-407E-A947-70E740481C1C}">
                           <a14:useLocalDpi xmlns:a14="http://schemas.microsoft.com/office/drawing/2010/main" val="0"/>
@@ -3810,7 +3268,7 @@
       </w:pPr>
     </w:pPrDefault>
   </w:docDefaults>
-  <w:latentStyles w:defLockedState="0" w:defUIPriority="99" w:defSemiHidden="0" w:defUnhideWhenUsed="0" w:defQFormat="0" w:count="376">
+  <w:latentStyles w:defLockedState="0" w:defUIPriority="99" w:defSemiHidden="0" w:defUnhideWhenUsed="0" w:defQFormat="0" w:count="377">
     <w:lsdException w:name="Normal" w:uiPriority="0" w:qFormat="1"/>
     <w:lsdException w:name="heading 1" w:uiPriority="9" w:qFormat="1"/>
     <w:lsdException w:name="heading 2" w:semiHidden="1" w:uiPriority="9" w:unhideWhenUsed="1" w:qFormat="1"/>
@@ -3916,7 +3374,6 @@
     <w:lsdException w:name="HTML Sample" w:semiHidden="1" w:unhideWhenUsed="1"/>
     <w:lsdException w:name="HTML Typewriter" w:semiHidden="1" w:unhideWhenUsed="1"/>
     <w:lsdException w:name="HTML Variable" w:semiHidden="1" w:unhideWhenUsed="1"/>
-    <w:lsdException w:name="Normal Table" w:semiHidden="1" w:unhideWhenUsed="1"/>
     <w:lsdException w:name="annotation subject" w:semiHidden="1" w:unhideWhenUsed="1"/>
     <w:lsdException w:name="No List" w:semiHidden="1" w:unhideWhenUsed="1"/>
     <w:lsdException w:name="Outline List 1" w:semiHidden="1" w:unhideWhenUsed="1"/>
@@ -3963,10 +3420,8 @@
     <w:lsdException w:name="Table Subtle 2" w:semiHidden="1" w:unhideWhenUsed="1"/>
     <w:lsdException w:name="Table Web 1" w:semiHidden="1" w:unhideWhenUsed="1"/>
     <w:lsdException w:name="Table Web 2" w:semiHidden="1" w:unhideWhenUsed="1"/>
-    <w:lsdException w:name="Table Web 3" w:semiHidden="1" w:unhideWhenUsed="1"/>
     <w:lsdException w:name="Balloon Text" w:semiHidden="1" w:unhideWhenUsed="1"/>
     <w:lsdException w:name="Table Grid" w:uiPriority="39"/>
-    <w:lsdException w:name="Table Theme" w:semiHidden="1" w:unhideWhenUsed="1"/>
     <w:lsdException w:name="Placeholder Text" w:semiHidden="1"/>
     <w:lsdException w:name="No Spacing" w:uiPriority="1" w:qFormat="1"/>
     <w:lsdException w:name="Light Shading" w:uiPriority="60"/>
@@ -4187,6 +3642,7 @@
     <w:lsdException w:name="Hashtag" w:semiHidden="1" w:unhideWhenUsed="1"/>
     <w:lsdException w:name="Unresolved Mention" w:semiHidden="1" w:unhideWhenUsed="1"/>
     <w:lsdException w:name="Smart Link" w:semiHidden="1" w:unhideWhenUsed="1"/>
+    <w:lsdException w:name="Smart Link Error" w:semiHidden="1" w:unhideWhenUsed="1"/>
   </w:latentStyles>
   <w:style w:type="paragraph" w:default="1" w:styleId="Normal">
     <w:name w:val="Normal"/>

</xml_diff>